<commit_message>
we class diagram added
</commit_message>
<xml_diff>
--- a/dissertationda/Design and Implementation after Q.docx
+++ b/dissertationda/Design and Implementation after Q.docx
@@ -231,6 +231,17 @@
       <w:r>
         <w:t>.</w:t>
       </w:r>
+      <w:r>
+        <w:t xml:space="preserve"> There are many steps for each worked </w:t>
+      </w:r>
+      <w:proofErr w:type="gramStart"/>
+      <w:r>
+        <w:t>example(</w:t>
+      </w:r>
+      <w:proofErr w:type="gramEnd"/>
+      <w:r>
+        <w:t>4).</w:t>
+      </w:r>
     </w:p>
     <w:p>
       <w:pPr>
@@ -244,13 +255,19 @@
         <w:t>Each step of an example consists of a set of changes</w:t>
       </w:r>
       <w:r>
-        <w:t xml:space="preserve"> (4)</w:t>
+        <w:t xml:space="preserve"> (5</w:t>
+      </w:r>
+      <w:r>
+        <w:t>)</w:t>
       </w:r>
       <w:r>
         <w:t xml:space="preserve"> and an explanation</w:t>
       </w:r>
       <w:r>
-        <w:t xml:space="preserve"> (5)</w:t>
+        <w:t xml:space="preserve"> (6</w:t>
+      </w:r>
+      <w:r>
+        <w:t>)</w:t>
       </w:r>
       <w:r>
         <w:t>.</w:t>
@@ -276,13 +293,22 @@
         <w:t xml:space="preserve"> a fragment </w:t>
       </w:r>
       <w:r>
-        <w:t xml:space="preserve">(6) </w:t>
+        <w:t>(7</w:t>
+      </w:r>
+      <w:r>
+        <w:t xml:space="preserve">) </w:t>
       </w:r>
       <w:r>
         <w:t>of a document</w:t>
       </w:r>
       <w:r>
-        <w:t xml:space="preserve"> (7)</w:t>
+        <w:t xml:space="preserve"> (</w:t>
+      </w:r>
+      <w:r>
+        <w:t>8</w:t>
+      </w:r>
+      <w:r>
+        <w:t>)</w:t>
       </w:r>
       <w:r>
         <w:t xml:space="preserve"> or </w:t>
@@ -291,10 +317,19 @@
         <w:t>asking a question</w:t>
       </w:r>
       <w:r>
-        <w:t xml:space="preserve"> (8)</w:t>
-      </w:r>
-      <w:r>
-        <w:t xml:space="preserve"> (open-ended or multiple choice)</w:t>
+        <w:t xml:space="preserve"> (9</w:t>
+      </w:r>
+      <w:r>
+        <w:t>)</w:t>
+      </w:r>
+      <w:r>
+        <w:t xml:space="preserve"> (open-ended or multiple choice</w:t>
+      </w:r>
+      <w:r>
+        <w:t xml:space="preserve"> (10)</w:t>
+      </w:r>
+      <w:r>
+        <w:t>)</w:t>
       </w:r>
     </w:p>
     <w:p>
@@ -352,6 +387,56 @@
     </w:p>
     <w:p>
       <w:r>
+        <w:rPr>
+          <w:noProof/>
+          <w:lang w:eastAsia="en-GB"/>
+        </w:rPr>
+        <w:lastRenderedPageBreak/>
+        <w:drawing>
+          <wp:inline distT="0" distB="0" distL="0" distR="0">
+            <wp:extent cx="5731510" cy="5314950"/>
+            <wp:effectExtent l="0" t="0" r="2540" b="0"/>
+            <wp:docPr id="5" name="Picture 5"/>
+            <wp:cNvGraphicFramePr>
+              <a:graphicFrameLocks xmlns:a="http://schemas.openxmlformats.org/drawingml/2006/main" noChangeAspect="1"/>
+            </wp:cNvGraphicFramePr>
+            <a:graphic xmlns:a="http://schemas.openxmlformats.org/drawingml/2006/main">
+              <a:graphicData uri="http://schemas.openxmlformats.org/drawingml/2006/picture">
+                <pic:pic xmlns:pic="http://schemas.openxmlformats.org/drawingml/2006/picture">
+                  <pic:nvPicPr>
+                    <pic:cNvPr id="0" name="WorkedExamplesERDiagram.jpg"/>
+                    <pic:cNvPicPr/>
+                  </pic:nvPicPr>
+                  <pic:blipFill>
+                    <a:blip r:embed="rId7">
+                      <a:extLst>
+                        <a:ext uri="{28A0092B-C50C-407E-A947-70E740481C1C}">
+                          <a14:useLocalDpi xmlns:a14="http://schemas.microsoft.com/office/drawing/2010/main" val="0"/>
+                        </a:ext>
+                      </a:extLst>
+                    </a:blip>
+                    <a:stretch>
+                      <a:fillRect/>
+                    </a:stretch>
+                  </pic:blipFill>
+                  <pic:spPr>
+                    <a:xfrm>
+                      <a:off x="0" y="0"/>
+                      <a:ext cx="5731510" cy="5314950"/>
+                    </a:xfrm>
+                    <a:prstGeom prst="rect">
+                      <a:avLst/>
+                    </a:prstGeom>
+                  </pic:spPr>
+                </pic:pic>
+              </a:graphicData>
+            </a:graphic>
+          </wp:inline>
+        </w:drawing>
+      </w:r>
+    </w:p>
+    <w:p>
+      <w:r>
         <w:t>Please note that this is a simp</w:t>
       </w:r>
       <w:r>
@@ -396,7 +481,30 @@
       </w:r>
       <w:proofErr w:type="gramEnd"/>
       <w:r>
-        <w:t xml:space="preserve"> foreign key relationships are expressed by adding FK next to the name of the object for the particular type or style involved in this relationship.</w:t>
+        <w:t xml:space="preserve"> foreign key relationships are expressed by adding</w:t>
+      </w:r>
+      <w:r>
+        <w:rPr>
+          <w:i/>
+        </w:rPr>
+        <w:t xml:space="preserve"> </w:t>
+      </w:r>
+      <w:r>
+        <w:t>(</w:t>
+      </w:r>
+      <w:r>
+        <w:rPr>
+          <w:i/>
+        </w:rPr>
+        <w:t>FK</w:t>
+      </w:r>
+      <w:r>
+        <w:t>)</w:t>
+      </w:r>
+      <w:bookmarkStart w:id="1" w:name="_GoBack"/>
+      <w:bookmarkEnd w:id="1"/>
+      <w:r>
+        <w:t xml:space="preserve"> next to the name of the object for the particular type or style involved in this relationship.</w:t>
       </w:r>
     </w:p>
     <w:p>
@@ -439,7 +547,11 @@
         <w:t>-</w:t>
       </w:r>
       <w:r>
-        <w:t xml:space="preserve"> is run on the command line. It takes one optional parameter to specify the path to the XML files. If this parameter in not provided, the script will look for the files in a default directory for storing the examples. More details on the implementation of this popul</w:t>
+        <w:t xml:space="preserve"> is run on the command line. It takes one optional parameter to specify the path to the XML files. If this parameter in not provided, the script will look for the files in a default directory for storing the </w:t>
+      </w:r>
+      <w:r>
+        <w:lastRenderedPageBreak/>
+        <w:t>examples. More details on the implementation of this popul</w:t>
       </w:r>
       <w:r>
         <w:t>ation script are provided in Sec</w:t>
@@ -448,11 +560,7 @@
         <w:t>tion X.</w:t>
       </w:r>
       <w:r>
-        <w:t xml:space="preserve"> </w:t>
-      </w:r>
-      <w:r>
-        <w:lastRenderedPageBreak/>
-        <w:t>Instructions on how to run the script and where the example directory is are provided in a readme.txt file in the project as well.</w:t>
+        <w:t xml:space="preserve"> Instructions on how to run the script and where the example directory is are provided in a readme.txt file in the project as well.</w:t>
       </w:r>
       <w:r>
         <w:t xml:space="preserve"> </w:t>
@@ -496,7 +604,7 @@
       <w:r>
         <w:t xml:space="preserve">A significant discussion point was how to authenticate teachers and their students due to the privacy and </w:t>
       </w:r>
-      <w:commentRangeStart w:id="1"/>
+      <w:commentRangeStart w:id="2"/>
       <w:r>
         <w:t xml:space="preserve">ethical issues discussed in </w:t>
       </w:r>
@@ -509,12 +617,12 @@
       <w:r>
         <w:t xml:space="preserve">. </w:t>
       </w:r>
-      <w:commentRangeEnd w:id="1"/>
+      <w:commentRangeEnd w:id="2"/>
       <w:r>
         <w:rPr>
           <w:rStyle w:val="CommentReference"/>
         </w:rPr>
-        <w:commentReference w:id="1"/>
+        <w:commentReference w:id="2"/>
       </w:r>
     </w:p>
     <w:p>
@@ -698,6 +806,37 @@
           <w:sz w:val="32"/>
           <w:szCs w:val="32"/>
         </w:rPr>
+        <w:t>4.3. The data model for the users of WEAVE</w:t>
+      </w:r>
+    </w:p>
+    <w:p>
+      <w:r>
+        <w:t>There are four classes in the database which represent the special relationship between pupils and their teachers and classes. These are shown in the UML Entity-Relationship Diagram shown on Figure 4.2.</w:t>
+      </w:r>
+    </w:p>
+    <w:p>
+      <w:r>
+        <w:t xml:space="preserve">Each teacher can have many groups. A group is associated with a particular academic year. This would allow the presence of many groups with the same name for a particular teacher, as long as </w:t>
+      </w:r>
+      <w:r>
+        <w:lastRenderedPageBreak/>
+        <w:t>they are in different academic years. There can be many groups for each academic year.  Each student belongs to one group. There are many students for a group.</w:t>
+      </w:r>
+    </w:p>
+    <w:p>
+      <w:pPr>
+        <w:rPr>
+          <w:b/>
+          <w:sz w:val="32"/>
+          <w:szCs w:val="32"/>
+        </w:rPr>
+      </w:pPr>
+      <w:r>
+        <w:rPr>
+          <w:b/>
+          <w:sz w:val="32"/>
+          <w:szCs w:val="32"/>
+        </w:rPr>
         <w:t xml:space="preserve">4.3. </w:t>
       </w:r>
       <w:r>
@@ -760,7 +899,6 @@
     </w:p>
     <w:p>
       <w:r>
-        <w:lastRenderedPageBreak/>
         <w:t xml:space="preserve">Careful consideration was needed to reach a solution that would visualise this data in a way which would enable the teacher to comprehend it easily and encourage further analysis. In addition, the ability for the teacher to be able to view data both at a class and at an individual level further influenced the design decisions. </w:t>
       </w:r>
     </w:p>
@@ -772,7 +910,7 @@
       <w:r>
         <w:t xml:space="preserve">- </w:t>
       </w:r>
-      <w:commentRangeStart w:id="2"/>
+      <w:commentRangeStart w:id="3"/>
       <w:r>
         <w:t xml:space="preserve"> it</w:t>
       </w:r>
@@ -780,12 +918,12 @@
       <w:r>
         <w:t xml:space="preserve"> has been decided </w:t>
       </w:r>
-      <w:commentRangeEnd w:id="2"/>
+      <w:commentRangeEnd w:id="3"/>
       <w:r>
         <w:rPr>
           <w:rStyle w:val="CommentReference"/>
         </w:rPr>
-        <w:commentReference w:id="2"/>
+        <w:commentReference w:id="3"/>
       </w:r>
       <w:r>
         <w:t>that presenting the data in the form of graphs would be beneficial to teachers as they would be able to identify patterns and any exceptional events for a particular worked example. These graphs should reveal information about the performance of the whole class as well as of individual students at each step of the example keeping in mind that some steps have questions. For this purpose, five different types of graphs were decided upon:</w:t>
@@ -844,6 +982,7 @@
         </w:numPr>
       </w:pPr>
       <w:r>
+        <w:lastRenderedPageBreak/>
         <w:t>Class Steps. This graph shows information about the time spent at a chosen step of an example by the students of a class. It is in the form of a bar chart where each bar represents a student’s attempt. This means that there might be more than one bar for each student if they have attempted the selected step more than once- each bar revealing information about the time spent by that student at a particular attempt of the step.</w:t>
       </w:r>
     </w:p>
@@ -882,7 +1021,6 @@
           <w:sz w:val="32"/>
           <w:szCs w:val="32"/>
         </w:rPr>
-        <w:lastRenderedPageBreak/>
         <w:t xml:space="preserve">4.4. </w:t>
       </w:r>
       <w:r>
@@ -979,16 +1117,16 @@
       <w:r>
         <w:t xml:space="preserve"> </w:t>
       </w:r>
-      <w:commentRangeStart w:id="3"/>
+      <w:commentRangeStart w:id="4"/>
       <w:r>
         <w:t>objects</w:t>
       </w:r>
-      <w:commentRangeEnd w:id="3"/>
+      <w:commentRangeEnd w:id="4"/>
       <w:r>
         <w:rPr>
           <w:rStyle w:val="CommentReference"/>
         </w:rPr>
-        <w:commentReference w:id="3"/>
+        <w:commentReference w:id="4"/>
       </w:r>
       <w:r>
         <w:t xml:space="preserve"> (typically known as rows in a relational database)</w:t>
@@ -1001,6 +1139,7 @@
     <w:p>
       <w:proofErr w:type="gramStart"/>
       <w:r>
+        <w:lastRenderedPageBreak/>
         <w:t>Figure 4.1.</w:t>
       </w:r>
       <w:proofErr w:type="gramEnd"/>
@@ -1035,7 +1174,7 @@
                     </pic:cNvPicPr>
                   </pic:nvPicPr>
                   <pic:blipFill>
-                    <a:blip r:embed="rId7">
+                    <a:blip r:embed="rId8">
                       <a:extLst>
                         <a:ext uri="{28A0092B-C50C-407E-A947-70E740481C1C}">
                           <a14:useLocalDpi xmlns:a14="http://schemas.microsoft.com/office/drawing/2010/main" val="0"/>
@@ -1104,7 +1243,6 @@
     </w:p>
     <w:p>
       <w:r>
-        <w:lastRenderedPageBreak/>
         <w:t>As already mentioned, WEAVE is intended for three distinct groups of users, each with their different needs. However, for the purpose of this Level 4 project, only two of these groups will influence the user interface. Addressing the needs of authors is beyond the scope of this project.</w:t>
       </w:r>
       <w:r>
@@ -1148,20 +1286,20 @@
         </w:rPr>
         <w:t xml:space="preserve"> </w:t>
       </w:r>
-      <w:commentRangeStart w:id="4"/>
+      <w:commentRangeStart w:id="5"/>
       <w:r>
         <w:rPr>
           <w:color w:val="EEECE1" w:themeColor="background2"/>
         </w:rPr>
         <w:t>contact the administrators of WEAVE with a request to add the newly created example to the application</w:t>
       </w:r>
-      <w:commentRangeEnd w:id="4"/>
+      <w:commentRangeEnd w:id="5"/>
       <w:r>
         <w:rPr>
           <w:rStyle w:val="CommentReference"/>
           <w:color w:val="EEECE1" w:themeColor="background2"/>
         </w:rPr>
-        <w:commentReference w:id="4"/>
+        <w:commentReference w:id="5"/>
       </w:r>
       <w:r>
         <w:t>. This is why the section on the user interface is split into two subsections only, which describe the user interfaces for students and for teachers.</w:t>
@@ -1257,18 +1395,30 @@
     </w:p>
     <w:p>
       <w:r>
-        <w:t xml:space="preserve">In order to be able to exploit the worked examples viewer in an optimal way and to familiarise students with it, a tutorial appears on the main page. The idea for having a tutorial was borrowed from IWE. However, the way the tutorial was constructed there was identified as potentially ineffective at communicating all the information the pupil needs to know before working on examples due to the fact that it contains a lot of text which may discourage some of the pupils to read it. Furthermore, even if they </w:t>
-      </w:r>
-      <w:commentRangeStart w:id="5"/>
+        <w:lastRenderedPageBreak/>
+        <w:t>In order to be able to exploit the worked examples viewer in an o</w:t>
+      </w:r>
+      <w:r>
+        <w:tab/>
+      </w:r>
+      <w:proofErr w:type="spellStart"/>
+      <w:r>
+        <w:t>ptimal</w:t>
+      </w:r>
+      <w:proofErr w:type="spellEnd"/>
+      <w:r>
+        <w:t xml:space="preserve"> way and to familiarise students with it, a tutorial appears on the main page. The idea for having a tutorial was borrowed from IWE. However, the way the tutorial was constructed there was identified as potentially ineffective at communicating all the information the pupil needs to know before working on examples due to the fact that it contains a lot of text which may discourage some of the pupils to read it. Furthermore, even if they </w:t>
+      </w:r>
+      <w:commentRangeStart w:id="6"/>
       <w:r>
         <w:t>read the tutorial, they may not understand what is referred to in the text because they may have not seen the worked examples viewer and its features in advance. A different approach was chosen for the tutorial of WEAVE. It is split into different steps describing an individual feature using minimal text and a screenshot of the feature.</w:t>
       </w:r>
-      <w:commentRangeEnd w:id="5"/>
+      <w:commentRangeEnd w:id="6"/>
       <w:r>
         <w:rPr>
           <w:rStyle w:val="CommentReference"/>
         </w:rPr>
-        <w:commentReference w:id="5"/>
+        <w:commentReference w:id="6"/>
       </w:r>
       <w:r>
         <w:t xml:space="preserve"> Screenshots of the tutorials in the two systems are shown on Figure 4.2. </w:t>
@@ -1288,7 +1438,6 @@
           <w:noProof/>
           <w:lang w:eastAsia="en-GB"/>
         </w:rPr>
-        <w:lastRenderedPageBreak/>
         <w:drawing>
           <wp:inline distT="0" distB="0" distL="0" distR="0">
             <wp:extent cx="5731510" cy="2127885"/>
@@ -1305,7 +1454,7 @@
                     <pic:cNvPicPr/>
                   </pic:nvPicPr>
                   <pic:blipFill>
-                    <a:blip r:embed="rId8" cstate="print">
+                    <a:blip r:embed="rId9" cstate="print">
                       <a:extLst>
                         <a:ext uri="{28A0092B-C50C-407E-A947-70E740481C1C}">
                           <a14:useLocalDpi xmlns:a14="http://schemas.microsoft.com/office/drawing/2010/main" val="0"/>
@@ -1359,7 +1508,7 @@
       <w:r>
         <w:t xml:space="preserve"> However, due to constraints imposed by the size of the screens in schools, </w:t>
       </w:r>
-      <w:commentRangeStart w:id="6"/>
+      <w:commentRangeStart w:id="7"/>
       <w:r>
         <w:t xml:space="preserve">the design needed to be adjusted accordingly. The area for selecting an example (referred to as </w:t>
       </w:r>
@@ -1381,12 +1530,12 @@
       <w:r>
         <w:t xml:space="preserve">) is </w:t>
       </w:r>
-      <w:commentRangeEnd w:id="6"/>
+      <w:commentRangeEnd w:id="7"/>
       <w:r>
         <w:rPr>
           <w:rStyle w:val="CommentReference"/>
         </w:rPr>
-        <w:commentReference w:id="6"/>
+        <w:commentReference w:id="7"/>
       </w:r>
       <w:r>
         <w:t>placed on the navigation bar with all the examples appearing in a drop down menu on request. This saves a significant portion of the screen which can be used for the problem specification instead. Another space consuming element is the bar showing the current step (</w:t>
@@ -1570,6 +1719,7 @@
     </w:p>
     <w:p>
       <w:r>
+        <w:lastRenderedPageBreak/>
         <w:t>The discussion in the design decisions on the authentication to WEAVE and the way usage data is presented to the teachers identifies the main sections of the interface for the logged in teacher. Options for all the activities a teacher can undertake via the teacher interface are present on their home page to avoid the need for transitions between different pages and to simplify navigation of the website.  The metaphor here is of a control dashboard.  The main page is split into three areas.</w:t>
       </w:r>
     </w:p>
@@ -1584,20 +1734,16 @@
       <w:r>
         <w:t xml:space="preserve">Area for registering, </w:t>
       </w:r>
-      <w:commentRangeStart w:id="7"/>
-      <w:r>
-        <w:t xml:space="preserve">updating and deleting a group. These three options are provided in the same area on the screen. When the teacher selects the desired option, the elements for this area change accordingly. For example, when the user wants to create a group, they need to enter the group name and the number of students for that group. On update or deletion of a group, on the other hand, they select the group name from a dropdown list. The list of </w:t>
-      </w:r>
-      <w:r>
-        <w:lastRenderedPageBreak/>
-        <w:t>existing groups is shown to remind which group names are unavailable to this teacher. The textbox for entering the number of students accepts integer input only for error prevention purposes. On the submission of the request to create/update/delete a group, a message confirming the status of the action is show.</w:t>
-      </w:r>
-      <w:commentRangeEnd w:id="7"/>
+      <w:commentRangeStart w:id="8"/>
+      <w:r>
+        <w:t>updating and deleting a group. These three options are provided in the same area on the screen. When the teacher selects the desired option, the elements for this area change accordingly. For example, when the user wants to create a group, they need to enter the group name and the number of students for that group. On update or deletion of a group, on the other hand, they select the group name from a dropdown list. The list of existing groups is shown to remind which group names are unavailable to this teacher. The textbox for entering the number of students accepts integer input only for error prevention purposes. On the submission of the request to create/update/delete a group, a message confirming the status of the action is show.</w:t>
+      </w:r>
+      <w:commentRangeEnd w:id="8"/>
       <w:r>
         <w:rPr>
           <w:rStyle w:val="CommentReference"/>
         </w:rPr>
-        <w:commentReference w:id="7"/>
+        <w:commentReference w:id="8"/>
       </w:r>
     </w:p>
     <w:p>
@@ -1620,7 +1766,7 @@
           <w:numId w:val="5"/>
         </w:numPr>
       </w:pPr>
-      <w:commentRangeStart w:id="8"/>
+      <w:commentRangeStart w:id="9"/>
       <w:r>
         <w:t>V</w:t>
       </w:r>
@@ -1630,12 +1776,12 @@
       <w:r>
         <w:t xml:space="preserve"> icon which navigates the teacher to the statistics page.</w:t>
       </w:r>
-      <w:commentRangeEnd w:id="8"/>
+      <w:commentRangeEnd w:id="9"/>
       <w:r>
         <w:rPr>
           <w:rStyle w:val="CommentReference"/>
         </w:rPr>
-        <w:commentReference w:id="8"/>
+        <w:commentReference w:id="9"/>
       </w:r>
     </w:p>
     <w:p>
@@ -1759,7 +1905,11 @@
       </w:r>
       <w:proofErr w:type="gramEnd"/>
       <w:r>
-        <w:t xml:space="preserve">. The teacher needs to select the particular group and the type of data they are interested in. If there is no data for that selection or the selection is invalid, an appropriate message appears on the screen. Otherwise, a graph is shown. This graph is downloadable to enable saving the data for </w:t>
+        <w:t xml:space="preserve">. The teacher needs to select the particular group and the type of data they are interested in. If there is no data for that selection or the selection is invalid, an appropriate message appears on the </w:t>
+      </w:r>
+      <w:r>
+        <w:lastRenderedPageBreak/>
+        <w:t xml:space="preserve">screen. Otherwise, a graph is shown. This graph is downloadable to enable saving the data for </w:t>
       </w:r>
       <w:r>
         <w:t>progress</w:t>
@@ -1767,16 +1917,16 @@
       <w:r>
         <w:t xml:space="preserve"> at different points in time and could be used for comparison by the </w:t>
       </w:r>
-      <w:commentRangeStart w:id="9"/>
+      <w:commentRangeStart w:id="10"/>
       <w:r>
         <w:t>teacher</w:t>
       </w:r>
-      <w:commentRangeEnd w:id="9"/>
+      <w:commentRangeEnd w:id="10"/>
       <w:r>
         <w:rPr>
           <w:rStyle w:val="CommentReference"/>
         </w:rPr>
-        <w:commentReference w:id="9"/>
+        <w:commentReference w:id="10"/>
       </w:r>
       <w:r>
         <w:t>.</w:t>
@@ -1788,7 +1938,7 @@
         <w:rPr>
           <w:rStyle w:val="CommentReference"/>
         </w:rPr>
-        <w:commentReference w:id="10"/>
+        <w:commentReference w:id="11"/>
       </w:r>
     </w:p>
     <w:p>
@@ -2248,6 +2398,7 @@
           <w:rFonts w:cs="URWPalladioL-Bold"/>
           <w:bCs/>
         </w:rPr>
+        <w:lastRenderedPageBreak/>
         <w:t>Suffi</w:t>
       </w:r>
       <w:r>
@@ -2304,7 +2455,7 @@
         <w:rPr>
           <w:rStyle w:val="CommentReference"/>
         </w:rPr>
-        <w:commentReference w:id="11"/>
+        <w:commentReference w:id="12"/>
       </w:r>
     </w:p>
     <w:p>
@@ -2448,8 +2599,9 @@
           <w:szCs w:val="15"/>
           <w:shd w:val="clear" w:color="auto" w:fill="F7F7F7"/>
         </w:rPr>
-        <w:t xml:space="preserve">, Lawrence Erlbaum Associates, pp. </w:t>
-      </w:r>
+        <w:t>, Lawrence Erlbaum Associates, pp. 53-106</w:t>
+      </w:r>
+      <w:proofErr w:type="gramStart"/>
       <w:r>
         <w:rPr>
           <w:rFonts w:ascii="Arial" w:hAnsi="Arial" w:cs="Arial"/>
@@ -2458,18 +2610,6 @@
           <w:szCs w:val="15"/>
           <w:shd w:val="clear" w:color="auto" w:fill="F7F7F7"/>
         </w:rPr>
-        <w:lastRenderedPageBreak/>
-        <w:t>53-106</w:t>
-      </w:r>
-      <w:proofErr w:type="gramStart"/>
-      <w:r>
-        <w:rPr>
-          <w:rFonts w:ascii="Arial" w:hAnsi="Arial" w:cs="Arial"/>
-          <w:color w:val="000000"/>
-          <w:sz w:val="15"/>
-          <w:szCs w:val="15"/>
-          <w:shd w:val="clear" w:color="auto" w:fill="F7F7F7"/>
-        </w:rPr>
         <w:t xml:space="preserve">) </w:t>
       </w:r>
       <w:r>
@@ -2983,6 +3123,7 @@
           <w:b/>
           <w:bCs/>
         </w:rPr>
+        <w:lastRenderedPageBreak/>
         <w:t xml:space="preserve">HTML5. </w:t>
       </w:r>
       <w:r>
@@ -3151,7 +3292,7 @@
         </w:rPr>
         <w:t xml:space="preserve"> (</w:t>
       </w:r>
-      <w:hyperlink r:id="rId9" w:history="1">
+      <w:hyperlink r:id="rId10" w:history="1">
         <w:r>
           <w:rPr>
             <w:rStyle w:val="Hyperlink"/>
@@ -3199,7 +3340,6 @@
           <w:b/>
           <w:bCs/>
         </w:rPr>
-        <w:lastRenderedPageBreak/>
         <w:t>JavaScript.</w:t>
       </w:r>
       <w:proofErr w:type="gramEnd"/>
@@ -3348,7 +3488,7 @@
         </w:rPr>
         <w:t>ered, which include Kendo UI (</w:t>
       </w:r>
-      <w:hyperlink r:id="rId10" w:history="1">
+      <w:hyperlink r:id="rId11" w:history="1">
         <w:r>
           <w:rPr>
             <w:rStyle w:val="Hyperlink"/>
@@ -3527,7 +3667,7 @@
         </w:rPr>
         <w:t xml:space="preserve">This is the most popular framework for </w:t>
       </w:r>
-      <w:commentRangeStart w:id="12"/>
+      <w:commentRangeStart w:id="13"/>
       <w:r>
         <w:rPr>
           <w:rFonts w:cs="URWPalladioL-Bold"/>
@@ -3542,12 +3682,12 @@
         </w:rPr>
         <w:t xml:space="preserve">esign </w:t>
       </w:r>
-      <w:commentRangeEnd w:id="12"/>
+      <w:commentRangeEnd w:id="13"/>
       <w:r>
         <w:rPr>
           <w:rStyle w:val="CommentReference"/>
         </w:rPr>
-        <w:commentReference w:id="12"/>
+        <w:commentReference w:id="13"/>
       </w:r>
       <w:r>
         <w:rPr>
@@ -3774,7 +3914,7 @@
         </w:rPr>
         <w:t xml:space="preserve">This is an open source library used to simplify the user interface through the use of </w:t>
       </w:r>
-      <w:commentRangeStart w:id="13"/>
+      <w:commentRangeStart w:id="14"/>
       <w:r>
         <w:rPr>
           <w:rFonts w:cs="URWPalladioL-Bold"/>
@@ -3790,12 +3930,12 @@
         </w:rPr>
         <w:t>webpage.</w:t>
       </w:r>
-      <w:commentRangeEnd w:id="13"/>
+      <w:commentRangeEnd w:id="14"/>
       <w:r>
         <w:rPr>
           <w:rStyle w:val="CommentReference"/>
         </w:rPr>
-        <w:commentReference w:id="13"/>
+        <w:commentReference w:id="14"/>
       </w:r>
       <w:r>
         <w:rPr>
@@ -3849,7 +3989,7 @@
         </w:rPr>
         <w:t xml:space="preserve"> (</w:t>
       </w:r>
-      <w:hyperlink r:id="rId11" w:history="1">
+      <w:hyperlink r:id="rId12" w:history="1">
         <w:r>
           <w:rPr>
             <w:rStyle w:val="Hyperlink"/>
@@ -3915,6 +4055,7 @@
           <w:b/>
           <w:bCs/>
         </w:rPr>
+        <w:lastRenderedPageBreak/>
         <w:t>HighCharts</w:t>
       </w:r>
       <w:proofErr w:type="spellEnd"/>
@@ -4041,7 +4182,7 @@
         <w:rPr>
           <w:rStyle w:val="CommentReference"/>
         </w:rPr>
-        <w:commentReference w:id="14"/>
+        <w:commentReference w:id="15"/>
       </w:r>
     </w:p>
     <w:p>
@@ -4080,11 +4221,7 @@
         <w:t>Section 4.4.</w:t>
       </w:r>
       <w:r>
-        <w:t xml:space="preserve">, the architecture of WEAVE involves three tiers- the presentation tier, the Django middleware and the Data tier. The Django middleware is split into two distinct sub-tiers- one to serve the communication between the client and the database, and one to deal with the imports of worked examples created by the author interface of the old system. For the purpose of this chapter, this architecture model will be split into two parts. The first part will represent the </w:t>
-      </w:r>
-      <w:r>
-        <w:lastRenderedPageBreak/>
-        <w:t xml:space="preserve">components in the purple area shown on </w:t>
+        <w:t xml:space="preserve">, the architecture of WEAVE involves three tiers- the presentation tier, the Django middleware and the Data tier. The Django middleware is split into two distinct sub-tiers- one to serve the communication between the client and the database, and one to deal with the imports of worked examples created by the author interface of the old system. For the purpose of this chapter, this architecture model will be split into two parts. The first part will represent the components in the purple area shown on </w:t>
       </w:r>
       <w:r>
         <w:rPr>
@@ -4246,7 +4383,11 @@
     </w:p>
     <w:p>
       <w:r>
-        <w:t xml:space="preserve">Templates describe how the data is presented on screen. They are equivalent to the view in the well-known MVC design pattern. Each template is an HTML file defining the different elements to be rendered on screen. The style of these elements is defined via CSS. Depending on the user interaction with each of the interfaces, elements can be destroyed, hidden, created or modified accordingly using JQuery. Such calls are predominant in the teacher interface. For example, if the teacher wants to see the answers for a question in a particular example, a dropdown with the relevant questions appears upon selection of the worked example. If they wanted to see the total time a pupil worked on a particular example, the dropdown list of questions would be exchanged with a dropdown list of pupils belonging to the selected group. </w:t>
+        <w:t xml:space="preserve">Templates describe how the data is presented on screen. They are equivalent to the view in the well-known MVC design pattern. Each template is an HTML file defining the different elements to be </w:t>
+      </w:r>
+      <w:r>
+        <w:lastRenderedPageBreak/>
+        <w:t xml:space="preserve">rendered on screen. The style of these elements is defined via CSS. Depending on the user interaction with each of the interfaces, elements can be destroyed, hidden, created or modified accordingly using JQuery. Such calls are predominant in the teacher interface. For example, if the teacher wants to see the answers for a question in a particular example, a dropdown with the relevant questions appears upon selection of the worked example. If they wanted to see the total time a pupil worked on a particular example, the dropdown list of questions would be exchanged with a dropdown list of pupils belonging to the selected group. </w:t>
       </w:r>
     </w:p>
     <w:p>
@@ -4269,7 +4410,6 @@
     </w:p>
     <w:p>
       <w:r>
-        <w:lastRenderedPageBreak/>
         <w:tab/>
       </w:r>
       <w:proofErr w:type="gramStart"/>
@@ -4368,16 +4508,16 @@
           <w:numId w:val="8"/>
         </w:numPr>
       </w:pPr>
-      <w:commentRangeStart w:id="15"/>
+      <w:commentRangeStart w:id="16"/>
       <w:r>
         <w:t xml:space="preserve">HTTP requests </w:t>
       </w:r>
-      <w:commentRangeEnd w:id="15"/>
+      <w:commentRangeEnd w:id="16"/>
       <w:r>
         <w:rPr>
           <w:rStyle w:val="CommentReference"/>
         </w:rPr>
-        <w:commentReference w:id="15"/>
+        <w:commentReference w:id="16"/>
       </w:r>
       <w:r>
         <w:t>to render a page.</w:t>
@@ -4392,12 +4532,11 @@
         <w:t>the client’s machine, etc</w:t>
       </w:r>
       <w:r>
-        <w:t>. Many pages require some information to be passed upon rend</w:t>
-      </w:r>
-      <w:bookmarkStart w:id="16" w:name="_GoBack"/>
-      <w:bookmarkEnd w:id="16"/>
-      <w:r>
-        <w:t>ering. For example, when a pupil authenticates themselves, the list of the existing worked examples must be rendered on screen. The view responsible for serving this URL knows that this page requires this list, so it will send an ORM request to the database for all examples. It will add these examples to the context dictionary and respond to the client’s request by rendering the template for the requested URL and passing the examples via the context dictionary.</w:t>
+        <w:t xml:space="preserve">. Many pages require some information to be passed upon rendering. For example, when a pupil authenticates themselves, the list of the existing worked examples must be rendered on screen. The view responsible for serving this URL knows that this page requires this list, so it will send an ORM request to the database for all examples. It will add these examples to </w:t>
+      </w:r>
+      <w:r>
+        <w:lastRenderedPageBreak/>
+        <w:t>the context dictionary and respond to the client’s request by rendering the template for the requested URL and passing the examples via the context dictionary.</w:t>
       </w:r>
     </w:p>
     <w:p>
@@ -4463,7 +4602,6 @@
           <w:sz w:val="28"/>
           <w:szCs w:val="28"/>
         </w:rPr>
-        <w:lastRenderedPageBreak/>
         <w:t>5.2.2. Translation of the XML Elements</w:t>
       </w:r>
       <w:r>
@@ -4829,6 +4967,7 @@
     </w:p>
     <w:p>
       <w:r>
+        <w:lastRenderedPageBreak/>
         <w:tab/>
       </w:r>
       <w:r>
@@ -5159,7 +5298,6 @@
     </w:p>
     <w:p>
       <w:r>
-        <w:lastRenderedPageBreak/>
         <w:tab/>
       </w:r>
       <w:r>
@@ -5343,6 +5481,7 @@
     </w:p>
     <w:p>
       <w:r>
+        <w:lastRenderedPageBreak/>
         <w:t>On change of the step, an AJAX post request is done invoking the relevant method in the views depending on the type of the step. This POST request passes a dictionary with the necessary information for the data record:</w:t>
       </w:r>
     </w:p>
@@ -5406,11 +5545,7 @@
     </w:p>
     <w:p>
       <w:r>
-        <w:t xml:space="preserve">To handle this request, the relevant view extracts all the usage data using the relevant keys of the dictionary passed by the AJAX call. However, this dictionary does not pass any information about the user this data is coming from. This information is accessed via session variables instead. When the pupils specify their details, these are stored as session variables. For example, to store the pupil ID as </w:t>
-      </w:r>
-      <w:r>
-        <w:lastRenderedPageBreak/>
-        <w:t>a session variable when the pupil specifies their details, the view serving the AJAX call will include the line:</w:t>
+        <w:t>To handle this request, the relevant view extracts all the usage data using the relevant keys of the dictionary passed by the AJAX call. However, this dictionary does not pass any information about the user this data is coming from. This information is accessed via session variables instead. When the pupils specify their details, these are stored as session variables. For example, to store the pupil ID as a session variable when the pupil specifies their details, the view serving the AJAX call will include the line:</w:t>
       </w:r>
     </w:p>
     <w:p>
@@ -5656,6 +5791,7 @@
           <w:shd w:val="clear" w:color="auto" w:fill="EEEEEE"/>
           <w:lang w:eastAsia="en-GB"/>
         </w:rPr>
+        <w:lastRenderedPageBreak/>
         <w:t>&lt;</w:t>
       </w:r>
       <w:proofErr w:type="gramStart"/>
@@ -6544,7 +6680,6 @@
           <w:bdr w:val="none" w:sz="0" w:space="0" w:color="auto" w:frame="1"/>
           <w:shd w:val="clear" w:color="auto" w:fill="EEEEEE"/>
         </w:rPr>
-        <w:lastRenderedPageBreak/>
         <w:t>&lt;/script&gt;</w:t>
       </w:r>
     </w:p>
@@ -6727,7 +6862,14 @@
     <w:p/>
     <w:p>
       <w:r>
-        <w:t>What this code does is when the user is finished with the resizing of the explanation panel, is sets the height of the worked examples panels to be equal to the difference between the total height of the interface and the height of the explanation panel.</w:t>
+        <w:lastRenderedPageBreak/>
+        <w:t xml:space="preserve">What this code does is when the user is finished with the resizing of the </w:t>
+      </w:r>
+      <w:r>
+        <w:t>-</w:t>
+      </w:r>
+      <w:r>
+        <w:t>explanation panel, is sets the height of the worked examples panels to be equal to the difference between the total height of the interface and the height of the explanation panel.</w:t>
       </w:r>
     </w:p>
     <w:p/>
@@ -6767,7 +6909,6 @@
     </w:p>
     <w:p>
       <w:r>
-        <w:lastRenderedPageBreak/>
         <w:t xml:space="preserve">Due to the constraint that </w:t>
       </w:r>
       <w:r>
@@ -6866,7 +7007,7 @@
       </w:r>
     </w:p>
   </w:comment>
-  <w:comment w:id="1" w:author="Quintin Cutts" w:date="2015-03-27T16:10:00Z" w:initials="QC">
+  <w:comment w:id="2" w:author="Quintin Cutts" w:date="2015-03-27T16:10:00Z" w:initials="QC">
     <w:p>
       <w:pPr>
         <w:pStyle w:val="CommentText"/>
@@ -7022,7 +7163,7 @@
       </w:r>
     </w:p>
   </w:comment>
-  <w:comment w:id="2" w:author="Quintin Cutts" w:date="2015-03-27T16:14:00Z" w:initials="QC">
+  <w:comment w:id="3" w:author="Quintin Cutts" w:date="2015-03-27T16:14:00Z" w:initials="QC">
     <w:p>
       <w:pPr>
         <w:pStyle w:val="CommentText"/>
@@ -7058,7 +7199,7 @@
       </w:r>
     </w:p>
   </w:comment>
-  <w:comment w:id="3" w:author="Quintin Cutts" w:date="2015-03-27T16:17:00Z" w:initials="QC">
+  <w:comment w:id="4" w:author="Quintin Cutts" w:date="2015-03-27T16:17:00Z" w:initials="QC">
     <w:p>
       <w:pPr>
         <w:pStyle w:val="CommentText"/>
@@ -7080,7 +7221,7 @@
       </w:r>
     </w:p>
   </w:comment>
-  <w:comment w:id="4" w:author="Quintin Cutts" w:date="2015-03-28T12:55:00Z" w:initials="QC">
+  <w:comment w:id="5" w:author="Quintin Cutts" w:date="2015-03-28T12:55:00Z" w:initials="QC">
     <w:p>
       <w:pPr>
         <w:pStyle w:val="CommentText"/>
@@ -7102,7 +7243,7 @@
       </w:r>
     </w:p>
   </w:comment>
-  <w:comment w:id="5" w:author="Quintin Cutts" w:date="2015-03-27T14:41:00Z" w:initials="QC">
+  <w:comment w:id="6" w:author="Quintin Cutts" w:date="2015-03-28T16:49:00Z" w:initials="QC">
     <w:p>
       <w:pPr>
         <w:pStyle w:val="CommentText"/>
@@ -7114,23 +7255,10 @@
         <w:annotationRef/>
       </w:r>
       <w:r>
+        <w:rPr>
+          <w:color w:val="EEECE1" w:themeColor="background2"/>
+        </w:rPr>
         <w:t>You could show screenshots of the two styles of tutorial.</w:t>
-      </w:r>
-    </w:p>
-  </w:comment>
-  <w:comment w:id="6" w:author="Quintin Cutts" w:date="2015-03-27T14:41:00Z" w:initials="QC">
-    <w:p>
-      <w:pPr>
-        <w:pStyle w:val="CommentText"/>
-      </w:pPr>
-      <w:r>
-        <w:rPr>
-          <w:rStyle w:val="CommentReference"/>
-        </w:rPr>
-        <w:annotationRef/>
-      </w:r>
-      <w:r>
-        <w:t>Readers don't particularly like flicking between pages – worth reproducing the original interface and the new one – both to show the similarity and the differences.</w:t>
       </w:r>
     </w:p>
   </w:comment>
@@ -7146,11 +7274,27 @@
         <w:annotationRef/>
       </w:r>
       <w:r>
+        <w:t>Readers don't particularly like flicking between pages – worth reproducing the original interface and the new one – both to show the similarity and the differences.</w:t>
+      </w:r>
+    </w:p>
+  </w:comment>
+  <w:comment w:id="8" w:author="Quintin Cutts" w:date="2015-03-27T14:41:00Z" w:initials="QC">
+    <w:p>
+      <w:pPr>
+        <w:pStyle w:val="CommentText"/>
+      </w:pPr>
+      <w:r>
+        <w:rPr>
+          <w:rStyle w:val="CommentReference"/>
+        </w:rPr>
+        <w:annotationRef/>
+      </w:r>
+      <w:r>
         <w:t>Some screenshots, showing just the relevant parts of the interface, might be useful here?</w:t>
       </w:r>
     </w:p>
   </w:comment>
-  <w:comment w:id="8" w:author="Quintin Cutts" w:date="2015-03-28T13:30:00Z" w:initials="QC">
+  <w:comment w:id="9" w:author="Quintin Cutts" w:date="2015-03-28T13:30:00Z" w:initials="QC">
     <w:p>
       <w:pPr>
         <w:pStyle w:val="CommentText"/>
@@ -7172,7 +7316,7 @@
       </w:r>
     </w:p>
   </w:comment>
-  <w:comment w:id="9" w:author="Quintin Cutts" w:date="2015-03-27T14:41:00Z" w:initials="QC">
+  <w:comment w:id="10" w:author="Quintin Cutts" w:date="2015-03-27T14:41:00Z" w:initials="QC">
     <w:p>
       <w:pPr>
         <w:pStyle w:val="CommentText"/>
@@ -7188,7 +7332,7 @@
       </w:r>
     </w:p>
   </w:comment>
-  <w:comment w:id="10" w:author="Quintin Cutts" w:date="2015-03-28T13:45:00Z" w:initials="QC">
+  <w:comment w:id="11" w:author="Quintin Cutts" w:date="2015-03-28T13:45:00Z" w:initials="QC">
     <w:p>
       <w:pPr>
         <w:pStyle w:val="CommentText"/>
@@ -7210,7 +7354,7 @@
       </w:r>
     </w:p>
   </w:comment>
-  <w:comment w:id="11" w:author="Quintin Cutts" w:date="2015-03-27T16:36:00Z" w:initials="QC">
+  <w:comment w:id="12" w:author="Quintin Cutts" w:date="2015-03-27T16:36:00Z" w:initials="QC">
     <w:p>
       <w:pPr>
         <w:pStyle w:val="CommentText"/>
@@ -7232,7 +7376,7 @@
       </w:r>
     </w:p>
   </w:comment>
-  <w:comment w:id="12" w:author="Quintin Cutts" w:date="2015-03-27T16:43:00Z" w:initials="QC">
+  <w:comment w:id="13" w:author="Quintin Cutts" w:date="2015-03-27T16:43:00Z" w:initials="QC">
     <w:p>
       <w:pPr>
         <w:pStyle w:val="CommentText"/>
@@ -7268,7 +7412,7 @@
       </w:r>
     </w:p>
   </w:comment>
-  <w:comment w:id="13" w:author="Quintin Cutts" w:date="2015-03-27T16:38:00Z" w:initials="QC">
+  <w:comment w:id="14" w:author="Quintin Cutts" w:date="2015-03-27T16:38:00Z" w:initials="QC">
     <w:p>
       <w:pPr>
         <w:pStyle w:val="CommentText"/>
@@ -7290,7 +7434,7 @@
       </w:r>
     </w:p>
   </w:comment>
-  <w:comment w:id="14" w:author="Quintin Cutts" w:date="2015-03-28T14:53:00Z" w:initials="QC">
+  <w:comment w:id="15" w:author="Quintin Cutts" w:date="2015-03-28T14:53:00Z" w:initials="QC">
     <w:p>
       <w:pPr>
         <w:pStyle w:val="CommentText"/>
@@ -7312,7 +7456,7 @@
       </w:r>
     </w:p>
   </w:comment>
-  <w:comment w:id="15" w:author="Quintin Cutts" w:date="2015-03-28T16:17:00Z" w:initials="QC">
+  <w:comment w:id="16" w:author="Quintin Cutts" w:date="2015-03-28T16:17:00Z" w:initials="QC">
     <w:p>
       <w:pPr>
         <w:pStyle w:val="CommentText"/>

</xml_diff>